<commit_message>
Updated Creating test case document.
</commit_message>
<xml_diff>
--- a/automationTest/Documentations/6 - Creating test case.docx
+++ b/automationTest/Documentations/6 - Creating test case.docx
@@ -10,6 +10,7 @@
           <w:docPartUnique/>
         </w:docPartObj>
       </w:sdtPr>
+      <w:sdtEndPr/>
       <w:sdtContent>
         <w:p/>
         <w:p>
@@ -109,6 +110,7 @@
                                     <w:dataBinding w:prefixMappings="xmlns:ns0='http://purl.org/dc/elements/1.1/' xmlns:ns1='http://schemas.openxmlformats.org/package/2006/metadata/core-properties' " w:xpath="/ns1:coreProperties[1]/ns0:title[1]" w:storeItemID="{6C3C8BC8-F283-45AE-878A-BAB7291924A1}"/>
                                     <w:text/>
                                   </w:sdtPr>
+                                  <w:sdtEndPr/>
                                   <w:sdtContent>
                                     <w:r>
                                       <w:rPr>
@@ -136,6 +138,7 @@
                                   <w:dataBinding w:prefixMappings="xmlns:ns0='http://purl.org/dc/elements/1.1/' xmlns:ns1='http://schemas.openxmlformats.org/package/2006/metadata/core-properties' " w:xpath="/ns1:coreProperties[1]/ns0:subject[1]" w:storeItemID="{6C3C8BC8-F283-45AE-878A-BAB7291924A1}"/>
                                   <w:text/>
                                 </w:sdtPr>
+                                <w:sdtEndPr/>
                                 <w:sdtContent>
                                   <w:p>
                                     <w:pPr>
@@ -174,6 +177,7 @@
                                   <w:dataBinding w:prefixMappings="xmlns:ns0='http://purl.org/dc/elements/1.1/' xmlns:ns1='http://schemas.openxmlformats.org/package/2006/metadata/core-properties' " w:xpath="/ns1:coreProperties[1]/ns0:creator[1]" w:storeItemID="{6C3C8BC8-F283-45AE-878A-BAB7291924A1}"/>
                                   <w:text/>
                                 </w:sdtPr>
+                                <w:sdtEndPr/>
                                 <w:sdtContent>
                                   <w:p>
                                     <w:pPr>
@@ -250,6 +254,7 @@
                               <w:dataBinding w:prefixMappings="xmlns:ns0='http://purl.org/dc/elements/1.1/' xmlns:ns1='http://schemas.openxmlformats.org/package/2006/metadata/core-properties' " w:xpath="/ns1:coreProperties[1]/ns0:title[1]" w:storeItemID="{6C3C8BC8-F283-45AE-878A-BAB7291924A1}"/>
                               <w:text/>
                             </w:sdtPr>
+                            <w:sdtEndPr/>
                             <w:sdtContent>
                               <w:r>
                                 <w:rPr>
@@ -277,6 +282,7 @@
                             <w:dataBinding w:prefixMappings="xmlns:ns0='http://purl.org/dc/elements/1.1/' xmlns:ns1='http://schemas.openxmlformats.org/package/2006/metadata/core-properties' " w:xpath="/ns1:coreProperties[1]/ns0:subject[1]" w:storeItemID="{6C3C8BC8-F283-45AE-878A-BAB7291924A1}"/>
                             <w:text/>
                           </w:sdtPr>
+                          <w:sdtEndPr/>
                           <w:sdtContent>
                             <w:p>
                               <w:pPr>
@@ -315,6 +321,7 @@
                             <w:dataBinding w:prefixMappings="xmlns:ns0='http://purl.org/dc/elements/1.1/' xmlns:ns1='http://schemas.openxmlformats.org/package/2006/metadata/core-properties' " w:xpath="/ns1:coreProperties[1]/ns0:creator[1]" w:storeItemID="{6C3C8BC8-F283-45AE-878A-BAB7291924A1}"/>
                             <w:text/>
                           </w:sdtPr>
+                          <w:sdtEndPr/>
                           <w:sdtContent>
                             <w:p>
                               <w:pPr>
@@ -433,6 +440,7 @@
                                     <w:calendar w:val="gregorian"/>
                                   </w:date>
                                 </w:sdtPr>
+                                <w:sdtEndPr/>
                                 <w:sdtContent>
                                   <w:p>
                                     <w:pPr>
@@ -540,6 +548,13 @@
     </w:sdt>
     <w:sdt>
       <w:sdtPr>
+        <w:rPr>
+          <w:rFonts w:asciiTheme="minorHAnsi" w:eastAsiaTheme="minorHAnsi" w:hAnsiTheme="minorHAnsi" w:cstheme="minorBidi"/>
+          <w:color w:val="auto"/>
+          <w:sz w:val="22"/>
+          <w:szCs w:val="22"/>
+          <w:lang w:val="en-CA"/>
+        </w:rPr>
         <w:id w:val="213857490"/>
         <w:docPartObj>
           <w:docPartGallery w:val="Table of Contents"/>
@@ -548,14 +563,9 @@
       </w:sdtPr>
       <w:sdtEndPr>
         <w:rPr>
-          <w:rFonts w:asciiTheme="minorHAnsi" w:eastAsiaTheme="minorHAnsi" w:hAnsiTheme="minorHAnsi" w:cstheme="minorBidi"/>
           <w:b/>
           <w:bCs/>
           <w:noProof/>
-          <w:color w:val="auto"/>
-          <w:sz w:val="22"/>
-          <w:szCs w:val="22"/>
-          <w:lang w:val="en-CA"/>
         </w:rPr>
       </w:sdtEndPr>
       <w:sdtContent>
@@ -2495,13 +2505,7 @@
           <w:rPr>
             <w:rStyle w:val="Hyperlink"/>
           </w:rPr>
-          <w:t>lin</w:t>
-        </w:r>
-        <w:r>
-          <w:rPr>
-            <w:rStyle w:val="Hyperlink"/>
-          </w:rPr>
-          <w:t>k</w:t>
+          <w:t>link</w:t>
         </w:r>
       </w:hyperlink>
     </w:p>
@@ -2820,10 +2824,7 @@
         <w:ind w:left="1134"/>
       </w:pPr>
       <w:r>
-        <w:t>String metric</w:t>
-      </w:r>
-      <w:r>
-        <w:t>Name = &lt;</w:t>
+        <w:t>String metricName = &lt;</w:t>
       </w:r>
       <w:r>
         <w:t>metric</w:t>
@@ -3319,12 +3320,7 @@
         <w:t>&lt;opportunity name&gt;</w:t>
       </w:r>
       <w:r>
-        <w:t xml:space="preserve"> &gt; </w:t>
-      </w:r>
-      <w:bookmarkStart w:id="14" w:name="_GoBack"/>
-      <w:bookmarkEnd w:id="14"/>
-      <w:r>
-        <w:t>production”</w:t>
+        <w:t xml:space="preserve"> &gt; production”</w:t>
       </w:r>
     </w:p>
     <w:p>
@@ -3528,11 +3524,11 @@
       <w:pPr>
         <w:pStyle w:val="Heading1"/>
       </w:pPr>
-      <w:bookmarkStart w:id="15" w:name="_Toc438650535"/>
+      <w:bookmarkStart w:id="14" w:name="_Toc438650535"/>
       <w:r>
         <w:t>Loading and validating measure graph</w:t>
       </w:r>
-      <w:bookmarkEnd w:id="15"/>
+      <w:bookmarkEnd w:id="14"/>
     </w:p>
     <w:p>
       <w:pPr>
@@ -3683,13 +3679,7 @@
         <w:ind w:left="1134"/>
       </w:pPr>
       <w:r>
-        <w:t>EsiActivity.</w:t>
-      </w:r>
-      <w:r>
-        <w:t>goToCalculations</w:t>
-      </w:r>
-      <w:r>
-        <w:t>(WebDriver)</w:t>
+        <w:t>EsiActivity.goToCalculations(WebDriver)</w:t>
       </w:r>
     </w:p>
     <w:p>
@@ -5590,6 +5580,7 @@
   <w:style w:type="character" w:default="1" w:styleId="DefaultParagraphFont">
     <w:name w:val="Default Paragraph Font"/>
     <w:uiPriority w:val="1"/>
+    <w:semiHidden/>
     <w:unhideWhenUsed/>
   </w:style>
   <w:style w:type="table" w:default="1" w:styleId="TableNormal">
@@ -6022,7 +6013,7 @@
 </file>
 
 <file path=customXml/itemProps2.xml><?xml version="1.0" encoding="utf-8"?>
-<ds:datastoreItem xmlns:ds="http://schemas.openxmlformats.org/officeDocument/2006/customXml" ds:itemID="{9DE9ACF8-5EBC-4855-9634-F9FEA19143DF}">
+<ds:datastoreItem xmlns:ds="http://schemas.openxmlformats.org/officeDocument/2006/customXml" ds:itemID="{0F13B0A8-200A-44DF-8481-83595943367B}">
   <ds:schemaRefs>
     <ds:schemaRef ds:uri="http://schemas.openxmlformats.org/officeDocument/2006/bibliography"/>
   </ds:schemaRefs>

</xml_diff>